<commit_message>
Working on Module 11 and 12
</commit_message>
<xml_diff>
--- a/Module09/McSpadden_Diana_HW_Mod9.docx
+++ b/Module09/McSpadden_Diana_HW_Mod9.docx
@@ -35,6 +35,644 @@
     </w:p>
     <w:p>
       <w:pPr>
+        <w:pStyle w:val="Default"/>
+        <w:rPr>
+          <w:sz w:val="16"/>
+          <w:szCs w:val="16"/>
+        </w:rPr>
+      </w:pPr>
+      <w:r>
+        <w:rPr>
+          <w:b/>
+          <w:bCs/>
+          <w:sz w:val="16"/>
+          <w:szCs w:val="16"/>
+        </w:rPr>
+        <w:t>Reference Databases</w:t>
+      </w:r>
+    </w:p>
+    <w:p>
+      <w:pPr>
+        <w:pStyle w:val="Default"/>
+        <w:spacing w:line="276" w:lineRule="auto"/>
+        <w:rPr>
+          <w:sz w:val="16"/>
+          <w:szCs w:val="16"/>
+        </w:rPr>
+      </w:pPr>
+      <w:r>
+        <w:rPr>
+          <w:b/>
+          <w:bCs/>
+          <w:sz w:val="16"/>
+          <w:szCs w:val="16"/>
+        </w:rPr>
+        <w:t>classroom</w:t>
+      </w:r>
+      <w:r>
+        <w:rPr>
+          <w:sz w:val="16"/>
+          <w:szCs w:val="16"/>
+        </w:rPr>
+        <w:t xml:space="preserve">(building, </w:t>
+      </w:r>
+      <w:proofErr w:type="spellStart"/>
+      <w:r>
+        <w:rPr>
+          <w:sz w:val="16"/>
+          <w:szCs w:val="16"/>
+        </w:rPr>
+        <w:t>room_number</w:t>
+      </w:r>
+      <w:proofErr w:type="spellEnd"/>
+      <w:r>
+        <w:rPr>
+          <w:sz w:val="16"/>
+          <w:szCs w:val="16"/>
+        </w:rPr>
+        <w:t xml:space="preserve">, capacity) </w:t>
+      </w:r>
+    </w:p>
+    <w:p>
+      <w:pPr>
+        <w:pStyle w:val="Default"/>
+        <w:spacing w:line="276" w:lineRule="auto"/>
+        <w:rPr>
+          <w:sz w:val="16"/>
+          <w:szCs w:val="16"/>
+        </w:rPr>
+      </w:pPr>
+      <w:r>
+        <w:rPr>
+          <w:b/>
+          <w:bCs/>
+          <w:sz w:val="16"/>
+          <w:szCs w:val="16"/>
+          <w:highlight w:val="yellow"/>
+        </w:rPr>
+        <w:t>department</w:t>
+      </w:r>
+      <w:r>
+        <w:rPr>
+          <w:sz w:val="16"/>
+          <w:szCs w:val="16"/>
+        </w:rPr>
+        <w:t>(</w:t>
+      </w:r>
+      <w:proofErr w:type="spellStart"/>
+      <w:r>
+        <w:rPr>
+          <w:sz w:val="16"/>
+          <w:szCs w:val="16"/>
+        </w:rPr>
+        <w:t>dept_name</w:t>
+      </w:r>
+      <w:proofErr w:type="spellEnd"/>
+      <w:r>
+        <w:rPr>
+          <w:sz w:val="16"/>
+          <w:szCs w:val="16"/>
+        </w:rPr>
+        <w:t xml:space="preserve">, building, budget) </w:t>
+      </w:r>
+    </w:p>
+    <w:p>
+      <w:pPr>
+        <w:pStyle w:val="Default"/>
+        <w:spacing w:line="276" w:lineRule="auto"/>
+        <w:rPr>
+          <w:sz w:val="16"/>
+          <w:szCs w:val="16"/>
+        </w:rPr>
+      </w:pPr>
+      <w:r>
+        <w:rPr>
+          <w:b/>
+          <w:bCs/>
+          <w:sz w:val="16"/>
+          <w:szCs w:val="16"/>
+          <w:highlight w:val="yellow"/>
+        </w:rPr>
+        <w:t>course</w:t>
+      </w:r>
+      <w:r>
+        <w:rPr>
+          <w:sz w:val="16"/>
+          <w:szCs w:val="16"/>
+        </w:rPr>
+        <w:t>(</w:t>
+      </w:r>
+      <w:proofErr w:type="spellStart"/>
+      <w:r>
+        <w:rPr>
+          <w:sz w:val="16"/>
+          <w:szCs w:val="16"/>
+        </w:rPr>
+        <w:t>course_id</w:t>
+      </w:r>
+      <w:proofErr w:type="spellEnd"/>
+      <w:r>
+        <w:rPr>
+          <w:sz w:val="16"/>
+          <w:szCs w:val="16"/>
+        </w:rPr>
+        <w:t xml:space="preserve">, title, </w:t>
+      </w:r>
+      <w:proofErr w:type="spellStart"/>
+      <w:r>
+        <w:rPr>
+          <w:sz w:val="16"/>
+          <w:szCs w:val="16"/>
+        </w:rPr>
+        <w:t>dept_name</w:t>
+      </w:r>
+      <w:proofErr w:type="spellEnd"/>
+      <w:r>
+        <w:rPr>
+          <w:sz w:val="16"/>
+          <w:szCs w:val="16"/>
+        </w:rPr>
+        <w:t xml:space="preserve">, credits) </w:t>
+      </w:r>
+    </w:p>
+    <w:p>
+      <w:pPr>
+        <w:pStyle w:val="Default"/>
+        <w:spacing w:line="276" w:lineRule="auto"/>
+        <w:rPr>
+          <w:sz w:val="16"/>
+          <w:szCs w:val="16"/>
+        </w:rPr>
+      </w:pPr>
+      <w:r>
+        <w:rPr>
+          <w:b/>
+          <w:bCs/>
+          <w:sz w:val="16"/>
+          <w:szCs w:val="16"/>
+          <w:highlight w:val="yellow"/>
+        </w:rPr>
+        <w:t>instructor</w:t>
+      </w:r>
+      <w:r>
+        <w:rPr>
+          <w:sz w:val="16"/>
+          <w:szCs w:val="16"/>
+        </w:rPr>
+        <w:t xml:space="preserve">(ID, name, </w:t>
+      </w:r>
+      <w:proofErr w:type="spellStart"/>
+      <w:r>
+        <w:rPr>
+          <w:sz w:val="16"/>
+          <w:szCs w:val="16"/>
+        </w:rPr>
+        <w:t>dept_name</w:t>
+      </w:r>
+      <w:proofErr w:type="spellEnd"/>
+      <w:r>
+        <w:rPr>
+          <w:sz w:val="16"/>
+          <w:szCs w:val="16"/>
+        </w:rPr>
+        <w:t xml:space="preserve">, salary) </w:t>
+      </w:r>
+    </w:p>
+    <w:p>
+      <w:pPr>
+        <w:pStyle w:val="Default"/>
+        <w:spacing w:line="276" w:lineRule="auto"/>
+        <w:rPr>
+          <w:sz w:val="16"/>
+          <w:szCs w:val="16"/>
+        </w:rPr>
+      </w:pPr>
+      <w:r>
+        <w:rPr>
+          <w:b/>
+          <w:bCs/>
+          <w:sz w:val="16"/>
+          <w:szCs w:val="16"/>
+          <w:highlight w:val="yellow"/>
+        </w:rPr>
+        <w:t>section</w:t>
+      </w:r>
+      <w:r>
+        <w:rPr>
+          <w:sz w:val="16"/>
+          <w:szCs w:val="16"/>
+        </w:rPr>
+        <w:t>(</w:t>
+      </w:r>
+      <w:proofErr w:type="spellStart"/>
+      <w:r>
+        <w:rPr>
+          <w:sz w:val="16"/>
+          <w:szCs w:val="16"/>
+        </w:rPr>
+        <w:t>course_id</w:t>
+      </w:r>
+      <w:proofErr w:type="spellEnd"/>
+      <w:r>
+        <w:rPr>
+          <w:sz w:val="16"/>
+          <w:szCs w:val="16"/>
+        </w:rPr>
+        <w:t xml:space="preserve">, </w:t>
+      </w:r>
+      <w:proofErr w:type="spellStart"/>
+      <w:r>
+        <w:rPr>
+          <w:sz w:val="16"/>
+          <w:szCs w:val="16"/>
+        </w:rPr>
+        <w:t>sec_id</w:t>
+      </w:r>
+      <w:proofErr w:type="spellEnd"/>
+      <w:r>
+        <w:rPr>
+          <w:sz w:val="16"/>
+          <w:szCs w:val="16"/>
+        </w:rPr>
+        <w:t xml:space="preserve">, semester, year, building, </w:t>
+      </w:r>
+      <w:proofErr w:type="spellStart"/>
+      <w:r>
+        <w:rPr>
+          <w:sz w:val="16"/>
+          <w:szCs w:val="16"/>
+        </w:rPr>
+        <w:t>room_number</w:t>
+      </w:r>
+      <w:proofErr w:type="spellEnd"/>
+      <w:r>
+        <w:rPr>
+          <w:sz w:val="16"/>
+          <w:szCs w:val="16"/>
+        </w:rPr>
+        <w:t xml:space="preserve">, </w:t>
+      </w:r>
+      <w:proofErr w:type="spellStart"/>
+      <w:r>
+        <w:rPr>
+          <w:sz w:val="16"/>
+          <w:szCs w:val="16"/>
+        </w:rPr>
+        <w:t>time_slot_id</w:t>
+      </w:r>
+      <w:proofErr w:type="spellEnd"/>
+      <w:r>
+        <w:rPr>
+          <w:sz w:val="16"/>
+          <w:szCs w:val="16"/>
+        </w:rPr>
+        <w:t xml:space="preserve">) </w:t>
+      </w:r>
+    </w:p>
+    <w:p>
+      <w:pPr>
+        <w:pStyle w:val="Default"/>
+        <w:spacing w:line="276" w:lineRule="auto"/>
+        <w:rPr>
+          <w:sz w:val="16"/>
+          <w:szCs w:val="16"/>
+        </w:rPr>
+      </w:pPr>
+      <w:r>
+        <w:rPr>
+          <w:b/>
+          <w:bCs/>
+          <w:sz w:val="16"/>
+          <w:szCs w:val="16"/>
+        </w:rPr>
+        <w:t>teaches</w:t>
+      </w:r>
+      <w:r>
+        <w:rPr>
+          <w:sz w:val="16"/>
+          <w:szCs w:val="16"/>
+        </w:rPr>
+        <w:t xml:space="preserve">(ID, </w:t>
+      </w:r>
+      <w:proofErr w:type="spellStart"/>
+      <w:r>
+        <w:rPr>
+          <w:sz w:val="16"/>
+          <w:szCs w:val="16"/>
+        </w:rPr>
+        <w:t>course_id</w:t>
+      </w:r>
+      <w:proofErr w:type="spellEnd"/>
+      <w:r>
+        <w:rPr>
+          <w:sz w:val="16"/>
+          <w:szCs w:val="16"/>
+        </w:rPr>
+        <w:t xml:space="preserve">, </w:t>
+      </w:r>
+      <w:proofErr w:type="spellStart"/>
+      <w:r>
+        <w:rPr>
+          <w:sz w:val="16"/>
+          <w:szCs w:val="16"/>
+        </w:rPr>
+        <w:t>sec_id</w:t>
+      </w:r>
+      <w:proofErr w:type="spellEnd"/>
+      <w:r>
+        <w:rPr>
+          <w:sz w:val="16"/>
+          <w:szCs w:val="16"/>
+        </w:rPr>
+        <w:t xml:space="preserve">, semester, year) </w:t>
+      </w:r>
+    </w:p>
+    <w:p>
+      <w:pPr>
+        <w:pStyle w:val="Default"/>
+        <w:spacing w:line="276" w:lineRule="auto"/>
+        <w:rPr>
+          <w:sz w:val="16"/>
+          <w:szCs w:val="16"/>
+        </w:rPr>
+      </w:pPr>
+      <w:r>
+        <w:rPr>
+          <w:b/>
+          <w:bCs/>
+          <w:sz w:val="16"/>
+          <w:szCs w:val="16"/>
+          <w:highlight w:val="yellow"/>
+        </w:rPr>
+        <w:t>student</w:t>
+      </w:r>
+      <w:r>
+        <w:rPr>
+          <w:sz w:val="16"/>
+          <w:szCs w:val="16"/>
+        </w:rPr>
+        <w:t xml:space="preserve">(ID, name, </w:t>
+      </w:r>
+      <w:proofErr w:type="spellStart"/>
+      <w:r>
+        <w:rPr>
+          <w:sz w:val="16"/>
+          <w:szCs w:val="16"/>
+        </w:rPr>
+        <w:t>dept_name</w:t>
+      </w:r>
+      <w:proofErr w:type="spellEnd"/>
+      <w:r>
+        <w:rPr>
+          <w:sz w:val="16"/>
+          <w:szCs w:val="16"/>
+        </w:rPr>
+        <w:t xml:space="preserve">, </w:t>
+      </w:r>
+      <w:proofErr w:type="spellStart"/>
+      <w:r>
+        <w:rPr>
+          <w:sz w:val="16"/>
+          <w:szCs w:val="16"/>
+        </w:rPr>
+        <w:t>tot_cred</w:t>
+      </w:r>
+      <w:proofErr w:type="spellEnd"/>
+      <w:r>
+        <w:rPr>
+          <w:sz w:val="16"/>
+          <w:szCs w:val="16"/>
+        </w:rPr>
+        <w:t xml:space="preserve">) </w:t>
+      </w:r>
+    </w:p>
+    <w:p>
+      <w:pPr>
+        <w:pStyle w:val="Default"/>
+        <w:spacing w:line="276" w:lineRule="auto"/>
+        <w:rPr>
+          <w:sz w:val="16"/>
+          <w:szCs w:val="16"/>
+        </w:rPr>
+      </w:pPr>
+      <w:r>
+        <w:rPr>
+          <w:b/>
+          <w:bCs/>
+          <w:sz w:val="16"/>
+          <w:szCs w:val="16"/>
+          <w:highlight w:val="yellow"/>
+        </w:rPr>
+        <w:t>takes</w:t>
+      </w:r>
+      <w:r>
+        <w:rPr>
+          <w:sz w:val="16"/>
+          <w:szCs w:val="16"/>
+        </w:rPr>
+        <w:t xml:space="preserve">(ID, </w:t>
+      </w:r>
+      <w:proofErr w:type="spellStart"/>
+      <w:r>
+        <w:rPr>
+          <w:sz w:val="16"/>
+          <w:szCs w:val="16"/>
+        </w:rPr>
+        <w:t>course_id</w:t>
+      </w:r>
+      <w:proofErr w:type="spellEnd"/>
+      <w:r>
+        <w:rPr>
+          <w:sz w:val="16"/>
+          <w:szCs w:val="16"/>
+        </w:rPr>
+        <w:t xml:space="preserve">, </w:t>
+      </w:r>
+      <w:proofErr w:type="spellStart"/>
+      <w:r>
+        <w:rPr>
+          <w:sz w:val="16"/>
+          <w:szCs w:val="16"/>
+        </w:rPr>
+        <w:t>sec_id</w:t>
+      </w:r>
+      <w:proofErr w:type="spellEnd"/>
+      <w:r>
+        <w:rPr>
+          <w:sz w:val="16"/>
+          <w:szCs w:val="16"/>
+        </w:rPr>
+        <w:t xml:space="preserve">, semester, year, grade) </w:t>
+      </w:r>
+    </w:p>
+    <w:p>
+      <w:pPr>
+        <w:pStyle w:val="Default"/>
+        <w:spacing w:line="276" w:lineRule="auto"/>
+        <w:rPr>
+          <w:sz w:val="16"/>
+          <w:szCs w:val="16"/>
+        </w:rPr>
+      </w:pPr>
+      <w:r>
+        <w:rPr>
+          <w:b/>
+          <w:bCs/>
+          <w:sz w:val="16"/>
+          <w:szCs w:val="16"/>
+        </w:rPr>
+        <w:t>advisor</w:t>
+      </w:r>
+      <w:r>
+        <w:rPr>
+          <w:sz w:val="16"/>
+          <w:szCs w:val="16"/>
+        </w:rPr>
+        <w:t>(</w:t>
+      </w:r>
+      <w:proofErr w:type="spellStart"/>
+      <w:r>
+        <w:rPr>
+          <w:sz w:val="16"/>
+          <w:szCs w:val="16"/>
+        </w:rPr>
+        <w:t>s_ID</w:t>
+      </w:r>
+      <w:proofErr w:type="spellEnd"/>
+      <w:r>
+        <w:rPr>
+          <w:sz w:val="16"/>
+          <w:szCs w:val="16"/>
+        </w:rPr>
+        <w:t xml:space="preserve">, </w:t>
+      </w:r>
+      <w:proofErr w:type="spellStart"/>
+      <w:r>
+        <w:rPr>
+          <w:sz w:val="16"/>
+          <w:szCs w:val="16"/>
+        </w:rPr>
+        <w:t>i_ID</w:t>
+      </w:r>
+      <w:proofErr w:type="spellEnd"/>
+      <w:r>
+        <w:rPr>
+          <w:sz w:val="16"/>
+          <w:szCs w:val="16"/>
+        </w:rPr>
+        <w:t>) time slot(</w:t>
+      </w:r>
+      <w:proofErr w:type="spellStart"/>
+      <w:r>
+        <w:rPr>
+          <w:sz w:val="16"/>
+          <w:szCs w:val="16"/>
+        </w:rPr>
+        <w:t>time_slot_id</w:t>
+      </w:r>
+      <w:proofErr w:type="spellEnd"/>
+      <w:r>
+        <w:rPr>
+          <w:sz w:val="16"/>
+          <w:szCs w:val="16"/>
+        </w:rPr>
+        <w:t xml:space="preserve">, day, </w:t>
+      </w:r>
+      <w:proofErr w:type="spellStart"/>
+      <w:r>
+        <w:rPr>
+          <w:sz w:val="16"/>
+          <w:szCs w:val="16"/>
+        </w:rPr>
+        <w:t>start_time</w:t>
+      </w:r>
+      <w:proofErr w:type="spellEnd"/>
+      <w:r>
+        <w:rPr>
+          <w:sz w:val="16"/>
+          <w:szCs w:val="16"/>
+        </w:rPr>
+        <w:t xml:space="preserve">, </w:t>
+      </w:r>
+      <w:proofErr w:type="spellStart"/>
+      <w:r>
+        <w:rPr>
+          <w:sz w:val="16"/>
+          <w:szCs w:val="16"/>
+        </w:rPr>
+        <w:t>end_time</w:t>
+      </w:r>
+      <w:proofErr w:type="spellEnd"/>
+      <w:r>
+        <w:rPr>
+          <w:sz w:val="16"/>
+          <w:szCs w:val="16"/>
+        </w:rPr>
+        <w:t xml:space="preserve">) </w:t>
+      </w:r>
+      <w:proofErr w:type="spellStart"/>
+      <w:r>
+        <w:rPr>
+          <w:b/>
+          <w:bCs/>
+          <w:sz w:val="16"/>
+          <w:szCs w:val="16"/>
+        </w:rPr>
+        <w:t>prereq</w:t>
+      </w:r>
+      <w:proofErr w:type="spellEnd"/>
+      <w:r>
+        <w:rPr>
+          <w:sz w:val="16"/>
+          <w:szCs w:val="16"/>
+        </w:rPr>
+        <w:t>(</w:t>
+      </w:r>
+      <w:proofErr w:type="spellStart"/>
+      <w:r>
+        <w:rPr>
+          <w:sz w:val="16"/>
+          <w:szCs w:val="16"/>
+        </w:rPr>
+        <w:t>course_id</w:t>
+      </w:r>
+      <w:proofErr w:type="spellEnd"/>
+      <w:r>
+        <w:rPr>
+          <w:sz w:val="16"/>
+          <w:szCs w:val="16"/>
+        </w:rPr>
+        <w:t xml:space="preserve">, </w:t>
+      </w:r>
+      <w:proofErr w:type="spellStart"/>
+      <w:r>
+        <w:rPr>
+          <w:sz w:val="16"/>
+          <w:szCs w:val="16"/>
+        </w:rPr>
+        <w:t>prereq_id</w:t>
+      </w:r>
+      <w:proofErr w:type="spellEnd"/>
+      <w:r>
+        <w:rPr>
+          <w:sz w:val="16"/>
+          <w:szCs w:val="16"/>
+        </w:rPr>
+        <w:t xml:space="preserve">) </w:t>
+      </w:r>
+    </w:p>
+    <w:p>
+      <w:pPr>
+        <w:pStyle w:val="Default"/>
+        <w:spacing w:line="276" w:lineRule="auto"/>
+        <w:rPr>
+          <w:sz w:val="18"/>
+          <w:szCs w:val="18"/>
+        </w:rPr>
+      </w:pPr>
+    </w:p>
+    <w:p>
+      <w:pPr>
         <w:pStyle w:val="Heading2"/>
         <w:rPr>
           <w:b/>
@@ -78,7 +716,57 @@
         <w:t>Find the ID and name of each student who has taken at least one Comp. Sci course; make sure there are no duplicate names in the result.</w:t>
       </w:r>
     </w:p>
-    <w:p/>
+    <w:p>
+      <w:r>
+        <w:t>SELECT DISTINCT(student.name)</w:t>
+      </w:r>
+    </w:p>
+    <w:p>
+      <w:r>
+        <w:t>FROM student</w:t>
+      </w:r>
+    </w:p>
+    <w:p>
+      <w:r>
+        <w:t>JOIN takes ON student.ID = takes.ID</w:t>
+      </w:r>
+    </w:p>
+    <w:p>
+      <w:r>
+        <w:t xml:space="preserve">JOIN course on </w:t>
+      </w:r>
+      <w:proofErr w:type="spellStart"/>
+      <w:r>
+        <w:t>takes.course_id</w:t>
+      </w:r>
+      <w:proofErr w:type="spellEnd"/>
+      <w:r>
+        <w:t xml:space="preserve"> = </w:t>
+      </w:r>
+      <w:proofErr w:type="spellStart"/>
+      <w:r>
+        <w:t>course.course_id</w:t>
+      </w:r>
+      <w:proofErr w:type="spellEnd"/>
+    </w:p>
+    <w:p>
+      <w:r>
+        <w:t xml:space="preserve">WHERE </w:t>
+      </w:r>
+      <w:proofErr w:type="spellStart"/>
+      <w:r>
+        <w:t>course.dept_name</w:t>
+      </w:r>
+      <w:proofErr w:type="spellEnd"/>
+      <w:r>
+        <w:t xml:space="preserve"> = 'Comp. Sci.'</w:t>
+      </w:r>
+    </w:p>
+    <w:p>
+      <w:r>
+        <w:t>ORDER BY student.name DESC</w:t>
+      </w:r>
+    </w:p>
     <w:p>
       <w:pPr>
         <w:rPr>
@@ -109,6 +797,49 @@
       </w:r>
     </w:p>
     <w:p>
+      <w:r>
+        <w:t>SELECT student.ID, student.name</w:t>
+      </w:r>
+    </w:p>
+    <w:p>
+      <w:r>
+        <w:t>FROM student</w:t>
+      </w:r>
+    </w:p>
+    <w:p>
+      <w:r>
+        <w:t>WHERE NOT EXISTS(</w:t>
+      </w:r>
+    </w:p>
+    <w:p>
+      <w:r>
+        <w:t>SELECT 1</w:t>
+      </w:r>
+    </w:p>
+    <w:p>
+      <w:r>
+        <w:t>FROM</w:t>
+      </w:r>
+    </w:p>
+    <w:p>
+      <w:r>
+        <w:t>takes</w:t>
+      </w:r>
+    </w:p>
+    <w:p>
+      <w:r>
+        <w:t xml:space="preserve">WHERE </w:t>
+      </w:r>
+      <w:proofErr w:type="spellStart"/>
+      <w:r>
+        <w:t>takes.year</w:t>
+      </w:r>
+      <w:proofErr w:type="spellEnd"/>
+      <w:r>
+        <w:t xml:space="preserve"> &lt; 2018 AND takes.ID = student.ID)</w:t>
+      </w:r>
+    </w:p>
+    <w:p>
       <w:pPr>
         <w:rPr>
           <w:b/>
@@ -138,17 +869,46 @@
       </w:r>
     </w:p>
     <w:p>
-      <w:pPr>
-        <w:rPr>
-          <w:b/>
-          <w:bCs/>
-        </w:rPr>
-      </w:pPr>
-      <w:r>
-        <w:rPr>
-          <w:b/>
-          <w:bCs/>
-        </w:rPr>
+      <w:r>
+        <w:t xml:space="preserve">SELECT </w:t>
+      </w:r>
+      <w:proofErr w:type="spellStart"/>
+      <w:r>
+        <w:t>dept_name</w:t>
+      </w:r>
+      <w:proofErr w:type="spellEnd"/>
+      <w:r>
+        <w:t>, MAX(salary)</w:t>
+      </w:r>
+    </w:p>
+    <w:p>
+      <w:r>
+        <w:t>FROM instructor</w:t>
+      </w:r>
+    </w:p>
+    <w:p>
+      <w:r>
+        <w:t xml:space="preserve">GROUP BY </w:t>
+      </w:r>
+      <w:proofErr w:type="spellStart"/>
+      <w:r>
+        <w:t>dept_name</w:t>
+      </w:r>
+      <w:proofErr w:type="spellEnd"/>
+    </w:p>
+    <w:p>
+      <w:pPr>
+        <w:rPr>
+          <w:b/>
+          <w:bCs/>
+        </w:rPr>
+      </w:pPr>
+      <w:r>
+        <w:rPr>
+          <w:b/>
+          <w:bCs/>
+        </w:rPr>
+        <w:lastRenderedPageBreak/>
         <w:t>Part d</w:t>
       </w:r>
       <w:r>
@@ -163,7 +923,65 @@
           <w:b/>
           <w:bCs/>
         </w:rPr>
-        <w:t>Find the lowest, across all departments, of the per-department maximum salary computes by the preceding query.</w:t>
+        <w:t>Find the lowest, across all departments, of the per-department maximum salary compute</w:t>
+      </w:r>
+      <w:r>
+        <w:rPr>
+          <w:b/>
+          <w:bCs/>
+        </w:rPr>
+        <w:t>d</w:t>
+      </w:r>
+      <w:r>
+        <w:rPr>
+          <w:b/>
+          <w:bCs/>
+        </w:rPr>
+        <w:t xml:space="preserve"> by the preceding query.</w:t>
+      </w:r>
+    </w:p>
+    <w:p>
+      <w:r>
+        <w:t xml:space="preserve">SELECT MIN(salary), </w:t>
+      </w:r>
+      <w:proofErr w:type="spellStart"/>
+      <w:r>
+        <w:t>dept_name</w:t>
+      </w:r>
+      <w:proofErr w:type="spellEnd"/>
+      <w:r>
+        <w:t xml:space="preserve"> FROM </w:t>
+      </w:r>
+    </w:p>
+    <w:p>
+      <w:r>
+        <w:t xml:space="preserve">(SELECT </w:t>
+      </w:r>
+      <w:proofErr w:type="spellStart"/>
+      <w:r>
+        <w:t>dept_name</w:t>
+      </w:r>
+      <w:proofErr w:type="spellEnd"/>
+      <w:r>
+        <w:t>, MAX(salary) AS salary</w:t>
+      </w:r>
+    </w:p>
+    <w:p>
+      <w:r>
+        <w:t>FROM instructor</w:t>
+      </w:r>
+    </w:p>
+    <w:p>
+      <w:r>
+        <w:t xml:space="preserve">GROUP BY </w:t>
+      </w:r>
+      <w:proofErr w:type="spellStart"/>
+      <w:r>
+        <w:t>dept_name</w:t>
+      </w:r>
+      <w:proofErr w:type="spellEnd"/>
+      <w:r>
+        <w:t>)</w:t>
       </w:r>
     </w:p>
     <w:p>
@@ -212,6 +1030,32 @@
       </w:r>
     </w:p>
     <w:p>
+      <w:r>
+        <w:t>INSERT INTO course (</w:t>
+      </w:r>
+      <w:proofErr w:type="spellStart"/>
+      <w:r>
+        <w:t>course_id</w:t>
+      </w:r>
+      <w:proofErr w:type="spellEnd"/>
+      <w:r>
+        <w:t xml:space="preserve">, title, </w:t>
+      </w:r>
+      <w:proofErr w:type="spellStart"/>
+      <w:r>
+        <w:t>dept_name</w:t>
+      </w:r>
+      <w:proofErr w:type="spellEnd"/>
+      <w:r>
+        <w:t xml:space="preserve">, credits) </w:t>
+      </w:r>
+    </w:p>
+    <w:p>
+      <w:r>
+        <w:t>VALUES ('CS-001', 'Weekly Seminar', 'Comp. Sci.',  0)</w:t>
+      </w:r>
+    </w:p>
+    <w:p>
       <w:pPr>
         <w:rPr>
           <w:b/>
@@ -257,6 +1101,32 @@
       </w:r>
     </w:p>
     <w:p>
+      <w:r>
+        <w:t>INSERT INTO section (</w:t>
+      </w:r>
+      <w:proofErr w:type="spellStart"/>
+      <w:r>
+        <w:t>course_id</w:t>
+      </w:r>
+      <w:proofErr w:type="spellEnd"/>
+      <w:r>
+        <w:t xml:space="preserve">, </w:t>
+      </w:r>
+      <w:proofErr w:type="spellStart"/>
+      <w:r>
+        <w:t>sec_id</w:t>
+      </w:r>
+      <w:proofErr w:type="spellEnd"/>
+      <w:r>
+        <w:t xml:space="preserve">, semester, year) </w:t>
+      </w:r>
+    </w:p>
+    <w:p>
+      <w:r>
+        <w:t>VALUES ('CS-001', 1, 'Fall', 2017)</w:t>
+      </w:r>
+    </w:p>
+    <w:p>
       <w:pPr>
         <w:rPr>
           <w:b/>
@@ -287,7 +1157,46 @@
     </w:p>
     <w:p>
       <w:r>
-        <w:t>INSERT WITH SELECT</w:t>
+        <w:t xml:space="preserve">INSERT INTO takes (ID, </w:t>
+      </w:r>
+      <w:proofErr w:type="spellStart"/>
+      <w:r>
+        <w:t>course_id</w:t>
+      </w:r>
+      <w:proofErr w:type="spellEnd"/>
+      <w:r>
+        <w:t xml:space="preserve">, </w:t>
+      </w:r>
+      <w:proofErr w:type="spellStart"/>
+      <w:r>
+        <w:t>sec_id</w:t>
+      </w:r>
+      <w:proofErr w:type="spellEnd"/>
+      <w:r>
+        <w:t>, semester, year, grade)</w:t>
+      </w:r>
+    </w:p>
+    <w:p>
+      <w:r>
+        <w:t>SELECT student.ID, 'CS-001', 1, 'Fall', 2017, ''</w:t>
+      </w:r>
+    </w:p>
+    <w:p>
+      <w:r>
+        <w:t>FROM student</w:t>
+      </w:r>
+    </w:p>
+    <w:p>
+      <w:r>
+        <w:t xml:space="preserve">WHERE </w:t>
+      </w:r>
+      <w:proofErr w:type="spellStart"/>
+      <w:r>
+        <w:t>student.dept_name</w:t>
+      </w:r>
+      <w:proofErr w:type="spellEnd"/>
+      <w:r>
+        <w:t xml:space="preserve"> = 'Comp. Sci.'</w:t>
       </w:r>
     </w:p>
     <w:p>
@@ -324,6 +1233,32 @@
           <w:bCs/>
         </w:rPr>
         <w:t>s in the above section where the student’s ID is 12345.</w:t>
+      </w:r>
+    </w:p>
+    <w:p>
+      <w:r>
+        <w:t xml:space="preserve">DELETE FROM takes </w:t>
+      </w:r>
+    </w:p>
+    <w:p>
+      <w:r>
+        <w:t xml:space="preserve">WHERE ID = 12345 AND </w:t>
+      </w:r>
+      <w:proofErr w:type="spellStart"/>
+      <w:r>
+        <w:t>course_id</w:t>
+      </w:r>
+      <w:proofErr w:type="spellEnd"/>
+      <w:r>
+        <w:t xml:space="preserve"> = 'CS-001' AND </w:t>
+      </w:r>
+      <w:proofErr w:type="spellStart"/>
+      <w:r>
+        <w:t>sec_id</w:t>
+      </w:r>
+      <w:proofErr w:type="spellEnd"/>
+      <w:r>
+        <w:t xml:space="preserve"> = 1 AND semester = 'Fall' AND year = 2017</w:t>
       </w:r>
     </w:p>
     <w:p>
@@ -365,6 +1300,81 @@
       </w:r>
     </w:p>
     <w:p>
+      <w:r>
+        <w:t>DELETE FROM takes</w:t>
+      </w:r>
+    </w:p>
+    <w:p>
+      <w:r>
+        <w:t>WHERE EXISTS</w:t>
+      </w:r>
+    </w:p>
+    <w:p>
+      <w:r>
+        <w:t xml:space="preserve">  ( SELECT *</w:t>
+      </w:r>
+    </w:p>
+    <w:p>
+      <w:r>
+        <w:t xml:space="preserve">    FROM takes</w:t>
+      </w:r>
+    </w:p>
+    <w:p>
+      <w:r>
+        <w:t xml:space="preserve">    JOIN course ON </w:t>
+      </w:r>
+      <w:proofErr w:type="spellStart"/>
+      <w:r>
+        <w:t>takes.course_id</w:t>
+      </w:r>
+      <w:proofErr w:type="spellEnd"/>
+      <w:r>
+        <w:t xml:space="preserve"> = </w:t>
+      </w:r>
+      <w:proofErr w:type="spellStart"/>
+      <w:r>
+        <w:t>course.course_id</w:t>
+      </w:r>
+      <w:proofErr w:type="spellEnd"/>
+    </w:p>
+    <w:p>
+      <w:r>
+        <w:t xml:space="preserve">    WHERE </w:t>
+      </w:r>
+      <w:proofErr w:type="spellStart"/>
+      <w:r>
+        <w:t>course.title</w:t>
+      </w:r>
+      <w:proofErr w:type="spellEnd"/>
+      <w:r>
+        <w:t xml:space="preserve"> LIKE '%advanced%' )</w:t>
+      </w:r>
+    </w:p>
+    <w:p>
+      <w:r>
+        <w:rPr>
+          <w:b/>
+          <w:bCs/>
+        </w:rPr>
+        <w:lastRenderedPageBreak/>
+        <w:t>Reference</w:t>
+      </w:r>
+      <w:r>
+        <w:t xml:space="preserve">: </w:t>
+      </w:r>
+      <w:hyperlink r:id="rId5" w:history="1">
+        <w:r>
+          <w:rPr>
+            <w:rStyle w:val="Hyperlink"/>
+          </w:rPr>
+          <w:t>https://www.techonthenet.com/sqlite/delete.php</w:t>
+        </w:r>
+      </w:hyperlink>
+      <w:r>
+        <w:t xml:space="preserve"> </w:t>
+      </w:r>
+    </w:p>
+    <w:p>
       <w:pPr>
         <w:pStyle w:val="Heading2"/>
         <w:rPr>
@@ -392,23 +1402,7 @@
           <w:b/>
           <w:bCs/>
         </w:rPr>
-        <w:t xml:space="preserve">Write SQL DDL corresponding to the schema in Figure 3.17. Make any reasonable assumptions about data </w:t>
-      </w:r>
-      <w:proofErr w:type="gramStart"/>
-      <w:r>
-        <w:rPr>
-          <w:b/>
-          <w:bCs/>
-        </w:rPr>
-        <w:t>types, and</w:t>
-      </w:r>
-      <w:proofErr w:type="gramEnd"/>
-      <w:r>
-        <w:rPr>
-          <w:b/>
-          <w:bCs/>
-        </w:rPr>
-        <w:t xml:space="preserve"> be sure to declare primary and foreign keys.</w:t>
+        <w:t>Write SQL DDL corresponding to the schema in Figure 3.17. Make any reasonable assumptions about data types, and be sure to declare primary and foreign keys.</w:t>
       </w:r>
     </w:p>
     <w:p>
@@ -483,8 +1477,199 @@
     </w:p>
     <w:p>
       <w:r>
+        <w:t xml:space="preserve">CREATE TABLE IF NOT EXISTS person </w:t>
+      </w:r>
+    </w:p>
+    <w:p>
+      <w:r>
+        <w:t>(</w:t>
+      </w:r>
+      <w:proofErr w:type="spellStart"/>
+      <w:r>
+        <w:t>driver_id</w:t>
+      </w:r>
+      <w:proofErr w:type="spellEnd"/>
+      <w:r>
+        <w:t xml:space="preserve"> integer NOT NULL PRIMARY KEY AUTOINCREMENT NOT NULL, </w:t>
+      </w:r>
+    </w:p>
+    <w:p>
+      <w:r>
+        <w:t>name text NOT NULL, address text)</w:t>
+      </w:r>
+    </w:p>
+    <w:p>
+      <w:pPr>
+        <w:rPr>
+          <w:b/>
+          <w:bCs/>
+        </w:rPr>
+      </w:pPr>
+      <w:r>
+        <w:rPr>
+          <w:b/>
+          <w:bCs/>
+        </w:rPr>
+        <w:t># create car table</w:t>
+      </w:r>
+    </w:p>
+    <w:p>
+      <w:r>
+        <w:t xml:space="preserve">CREATE TABLE IF NOT EXISTS car </w:t>
+      </w:r>
+    </w:p>
+    <w:p>
+      <w:r>
+        <w:t>(</w:t>
+      </w:r>
+      <w:proofErr w:type="spellStart"/>
+      <w:r>
+        <w:t>license_plate</w:t>
+      </w:r>
+      <w:proofErr w:type="spellEnd"/>
+      <w:r>
+        <w:t xml:space="preserve"> text NOT NULL PRIMARY KEY</w:t>
+      </w:r>
+    </w:p>
+    <w:p>
+      <w:r>
+        <w:t>CHECK(</w:t>
+      </w:r>
+    </w:p>
+    <w:p>
+      <w:r>
+        <w:t xml:space="preserve">        </w:t>
+      </w:r>
+      <w:proofErr w:type="spellStart"/>
+      <w:r>
+        <w:t>typeof</w:t>
+      </w:r>
+      <w:proofErr w:type="spellEnd"/>
+      <w:r>
+        <w:t>("</w:t>
+      </w:r>
+      <w:proofErr w:type="spellStart"/>
+      <w:r>
+        <w:t>license_plate</w:t>
+      </w:r>
+      <w:proofErr w:type="spellEnd"/>
+      <w:r>
+        <w:t>") = "text" AND</w:t>
+      </w:r>
+    </w:p>
+    <w:p>
+      <w:r>
+        <w:t xml:space="preserve">        length("</w:t>
+      </w:r>
+      <w:proofErr w:type="spellStart"/>
+      <w:r>
+        <w:t>license_plate</w:t>
+      </w:r>
+      <w:proofErr w:type="spellEnd"/>
+      <w:r>
+        <w:t>") &gt; 0 AND</w:t>
+      </w:r>
+    </w:p>
+    <w:p>
+      <w:r>
+        <w:t xml:space="preserve">        length("</w:t>
+      </w:r>
+      <w:proofErr w:type="spellStart"/>
+      <w:r>
+        <w:t>license_plate</w:t>
+      </w:r>
+      <w:proofErr w:type="spellEnd"/>
+      <w:r>
+        <w:t>") &lt;= 20</w:t>
+      </w:r>
+    </w:p>
+    <w:p>
+      <w:r>
+        <w:t xml:space="preserve">    ), </w:t>
+      </w:r>
+    </w:p>
+    <w:p>
+      <w:r>
+        <w:t xml:space="preserve">model text NOT NULL, </w:t>
+      </w:r>
+    </w:p>
+    <w:p>
+      <w:r>
+        <w:t xml:space="preserve">year integer NOT NULL </w:t>
+      </w:r>
+    </w:p>
+    <w:p>
+      <w:r>
+        <w:t>CHECK (year &gt; 1930 AND))</w:t>
+      </w:r>
+    </w:p>
+    <w:p>
+      <w:pPr>
+        <w:rPr>
+          <w:b/>
+          <w:bCs/>
+        </w:rPr>
+      </w:pPr>
+      <w:r>
+        <w:rPr>
+          <w:b/>
+          <w:bCs/>
+        </w:rPr>
+        <w:t># create accident table</w:t>
+      </w:r>
+    </w:p>
+    <w:p>
+      <w:r>
+        <w:t xml:space="preserve">CREATE TABLE IF NOT EXISTS accident </w:t>
+      </w:r>
+    </w:p>
+    <w:p>
+      <w:r>
+        <w:t>(</w:t>
+      </w:r>
+      <w:proofErr w:type="spellStart"/>
+      <w:r>
+        <w:t>report_number</w:t>
+      </w:r>
+      <w:proofErr w:type="spellEnd"/>
+      <w:r>
+        <w:t xml:space="preserve"> integer NOT NULL PRIMARY KEY AUTOINCREMENT NOT NULL, </w:t>
+      </w:r>
+    </w:p>
+    <w:p>
+      <w:r>
         <w:lastRenderedPageBreak/>
-        <w:t xml:space="preserve">CREATE TABLE IF NOT EXISTS person </w:t>
+        <w:t xml:space="preserve">year integer NOT NULL </w:t>
+      </w:r>
+    </w:p>
+    <w:p>
+      <w:r>
+        <w:t>CHECK (year &gt; 2000),</w:t>
+      </w:r>
+    </w:p>
+    <w:p>
+      <w:r>
+        <w:t>location text NOT NULL DEFAULT 'Unknown')</w:t>
+      </w:r>
+    </w:p>
+    <w:p>
+      <w:pPr>
+        <w:rPr>
+          <w:b/>
+          <w:bCs/>
+        </w:rPr>
+      </w:pPr>
+      <w:r>
+        <w:rPr>
+          <w:b/>
+          <w:bCs/>
+        </w:rPr>
+        <w:t># create owns table</w:t>
+      </w:r>
+    </w:p>
+    <w:p>
+      <w:r>
+        <w:t xml:space="preserve">CREATE TABLE IF NOT EXISTS owns </w:t>
       </w:r>
     </w:p>
     <w:p>
@@ -497,32 +1682,50 @@
       </w:r>
       <w:proofErr w:type="spellEnd"/>
       <w:r>
-        <w:t xml:space="preserve"> integer NOT NULL PRIMARY KEY AUTOINCREMENT NOT NULL, </w:t>
-      </w:r>
-    </w:p>
-    <w:p>
-      <w:r>
-        <w:t>name text NOT NULL, address text)</w:t>
-      </w:r>
-    </w:p>
-    <w:p>
-      <w:pPr>
-        <w:rPr>
-          <w:b/>
-          <w:bCs/>
-        </w:rPr>
-      </w:pPr>
-      <w:r>
-        <w:rPr>
-          <w:b/>
-          <w:bCs/>
-        </w:rPr>
-        <w:t># create car table</w:t>
-      </w:r>
-    </w:p>
-    <w:p>
-      <w:r>
-        <w:t xml:space="preserve">CREATE TABLE IF NOT EXISTS car </w:t>
+        <w:t xml:space="preserve"> integer NOT NULL, </w:t>
+      </w:r>
+    </w:p>
+    <w:p>
+      <w:proofErr w:type="spellStart"/>
+      <w:r>
+        <w:t>license_plate</w:t>
+      </w:r>
+      <w:proofErr w:type="spellEnd"/>
+      <w:r>
+        <w:t xml:space="preserve"> text NOT NULL, </w:t>
+      </w:r>
+    </w:p>
+    <w:p>
+      <w:r>
+        <w:t>PRIMARY KEY(</w:t>
+      </w:r>
+      <w:proofErr w:type="spellStart"/>
+      <w:r>
+        <w:t>driver_id,license_plate</w:t>
+      </w:r>
+      <w:proofErr w:type="spellEnd"/>
+      <w:r>
+        <w:t>))</w:t>
+      </w:r>
+    </w:p>
+    <w:p>
+      <w:pPr>
+        <w:rPr>
+          <w:b/>
+          <w:bCs/>
+        </w:rPr>
+      </w:pPr>
+      <w:r>
+        <w:rPr>
+          <w:b/>
+          <w:bCs/>
+        </w:rPr>
+        <w:t># create participated table</w:t>
+      </w:r>
+    </w:p>
+    <w:p>
+      <w:r>
+        <w:t xml:space="preserve">CREATE TABLE IF NOT EXISTS participated </w:t>
       </w:r>
     </w:p>
     <w:p>
@@ -531,296 +1734,69 @@
       </w:r>
       <w:proofErr w:type="spellStart"/>
       <w:r>
+        <w:t>report_number</w:t>
+      </w:r>
+      <w:proofErr w:type="spellEnd"/>
+      <w:r>
+        <w:t xml:space="preserve"> integer NOT NULL, </w:t>
+      </w:r>
+    </w:p>
+    <w:p>
+      <w:proofErr w:type="spellStart"/>
+      <w:r>
         <w:t>license_plate</w:t>
       </w:r>
       <w:proofErr w:type="spellEnd"/>
       <w:r>
-        <w:t xml:space="preserve"> text NOT NULL PRIMARY KEY</w:t>
-      </w:r>
-    </w:p>
-    <w:p>
-      <w:proofErr w:type="gramStart"/>
-      <w:r>
-        <w:t>CHECK(</w:t>
-      </w:r>
-      <w:proofErr w:type="gramEnd"/>
-    </w:p>
-    <w:p>
-      <w:r>
-        <w:t xml:space="preserve">        </w:t>
-      </w:r>
-      <w:proofErr w:type="spellStart"/>
-      <w:r>
-        <w:t>typeof</w:t>
-      </w:r>
-      <w:proofErr w:type="spellEnd"/>
-      <w:r>
-        <w:t>("</w:t>
-      </w:r>
-      <w:proofErr w:type="spellStart"/>
-      <w:r>
-        <w:t>license_plate</w:t>
-      </w:r>
-      <w:proofErr w:type="spellEnd"/>
-      <w:r>
-        <w:t>") = "text" AND</w:t>
-      </w:r>
-    </w:p>
-    <w:p>
-      <w:r>
-        <w:t xml:space="preserve">        length("</w:t>
-      </w:r>
-      <w:proofErr w:type="spellStart"/>
-      <w:r>
-        <w:t>license_plate</w:t>
-      </w:r>
-      <w:proofErr w:type="spellEnd"/>
-      <w:r>
-        <w:t>") &gt; 0 AND</w:t>
-      </w:r>
-    </w:p>
-    <w:p>
-      <w:r>
-        <w:t xml:space="preserve">        length("</w:t>
-      </w:r>
-      <w:proofErr w:type="spellStart"/>
-      <w:r>
-        <w:t>license_plate</w:t>
-      </w:r>
-      <w:proofErr w:type="spellEnd"/>
-      <w:r>
-        <w:t>") &lt;= 20</w:t>
-      </w:r>
-    </w:p>
-    <w:p>
-      <w:r>
-        <w:t xml:space="preserve">    ), </w:t>
-      </w:r>
-    </w:p>
-    <w:p>
-      <w:r>
-        <w:t xml:space="preserve">model text NOT NULL, </w:t>
-      </w:r>
-    </w:p>
-    <w:p>
-      <w:r>
-        <w:t xml:space="preserve">year integer NOT NULL </w:t>
-      </w:r>
-    </w:p>
-    <w:p>
-      <w:r>
-        <w:t>CHECK (year &gt; 1930 AND))</w:t>
-      </w:r>
-    </w:p>
-    <w:p>
-      <w:pPr>
-        <w:rPr>
-          <w:b/>
-          <w:bCs/>
-        </w:rPr>
-      </w:pPr>
-      <w:r>
-        <w:rPr>
-          <w:b/>
-          <w:bCs/>
-        </w:rPr>
-        <w:t># create accident table</w:t>
-      </w:r>
-    </w:p>
-    <w:p>
-      <w:r>
-        <w:t xml:space="preserve">CREATE TABLE IF NOT EXISTS accident </w:t>
-      </w:r>
-    </w:p>
-    <w:p>
-      <w:r>
-        <w:t>(</w:t>
-      </w:r>
-      <w:proofErr w:type="spellStart"/>
-      <w:r>
-        <w:t>report_number</w:t>
-      </w:r>
-      <w:proofErr w:type="spellEnd"/>
-      <w:r>
-        <w:t xml:space="preserve"> integer NOT NULL PRIMARY KEY AUTOINCREMENT NOT NULL, </w:t>
-      </w:r>
-    </w:p>
-    <w:p>
-      <w:r>
-        <w:t xml:space="preserve">year integer NOT NULL </w:t>
-      </w:r>
-    </w:p>
-    <w:p>
-      <w:r>
-        <w:t>CHECK (year &gt; 2000),</w:t>
-      </w:r>
-    </w:p>
-    <w:p>
-      <w:r>
-        <w:t>location text NOT NULL DEFAULT 'Unknown')</w:t>
-      </w:r>
-    </w:p>
-    <w:p>
-      <w:pPr>
-        <w:rPr>
-          <w:b/>
-          <w:bCs/>
-        </w:rPr>
-      </w:pPr>
-      <w:r>
-        <w:rPr>
-          <w:b/>
-          <w:bCs/>
-        </w:rPr>
-        <w:t># create owns table</w:t>
-      </w:r>
-    </w:p>
-    <w:p>
-      <w:r>
-        <w:t xml:space="preserve">CREATE TABLE IF NOT EXISTS owns </w:t>
-      </w:r>
-    </w:p>
-    <w:p>
-      <w:r>
-        <w:t>(</w:t>
-      </w:r>
+        <w:t xml:space="preserve"> text NOT NULL,</w:t>
+      </w:r>
+    </w:p>
+    <w:p>
       <w:proofErr w:type="spellStart"/>
       <w:r>
         <w:t>driver_id</w:t>
       </w:r>
       <w:proofErr w:type="spellEnd"/>
       <w:r>
-        <w:t xml:space="preserve"> integer NOT NULL, </w:t>
-      </w:r>
-    </w:p>
-    <w:p>
-      <w:proofErr w:type="spellStart"/>
-      <w:r>
-        <w:t>license_plate</w:t>
-      </w:r>
-      <w:proofErr w:type="spellEnd"/>
-      <w:r>
-        <w:t xml:space="preserve"> text NOT NULL, </w:t>
-      </w:r>
-    </w:p>
-    <w:p>
-      <w:r>
-        <w:t xml:space="preserve">PRIMARY </w:t>
-      </w:r>
-      <w:proofErr w:type="gramStart"/>
-      <w:r>
-        <w:t>KEY(</w:t>
-      </w:r>
-      <w:proofErr w:type="spellStart"/>
-      <w:proofErr w:type="gramEnd"/>
-      <w:r>
-        <w:t>driver_id,license_plate</w:t>
-      </w:r>
-      <w:proofErr w:type="spellEnd"/>
-      <w:r>
-        <w:t>))</w:t>
-      </w:r>
-    </w:p>
-    <w:p>
-      <w:pPr>
-        <w:rPr>
-          <w:b/>
-          <w:bCs/>
-        </w:rPr>
-      </w:pPr>
-      <w:r>
-        <w:rPr>
-          <w:b/>
-          <w:bCs/>
-        </w:rPr>
-        <w:t># create participated table</w:t>
-      </w:r>
-    </w:p>
-    <w:p>
-      <w:r>
-        <w:t xml:space="preserve">CREATE TABLE IF NOT EXISTS participated </w:t>
-      </w:r>
-    </w:p>
-    <w:p>
-      <w:r>
-        <w:t>(</w:t>
-      </w:r>
-      <w:proofErr w:type="spellStart"/>
-      <w:r>
-        <w:t>report_number</w:t>
-      </w:r>
-      <w:proofErr w:type="spellEnd"/>
-      <w:r>
-        <w:t xml:space="preserve"> integer NOT NULL, </w:t>
-      </w:r>
-    </w:p>
-    <w:p>
-      <w:proofErr w:type="spellStart"/>
-      <w:r>
-        <w:t>license_plate</w:t>
-      </w:r>
-      <w:proofErr w:type="spellEnd"/>
-      <w:r>
-        <w:t xml:space="preserve"> text NOT NULL,</w:t>
-      </w:r>
-    </w:p>
-    <w:p>
-      <w:proofErr w:type="spellStart"/>
-      <w:r>
-        <w:lastRenderedPageBreak/>
+        <w:t xml:space="preserve"> integer NOT NULL,</w:t>
+      </w:r>
+    </w:p>
+    <w:p>
+      <w:proofErr w:type="spellStart"/>
+      <w:r>
+        <w:t>damage_amount</w:t>
+      </w:r>
+      <w:proofErr w:type="spellEnd"/>
+      <w:r>
+        <w:t xml:space="preserve"> real NOT NULL DEFAULT 0,</w:t>
+      </w:r>
+    </w:p>
+    <w:p>
+      <w:r>
+        <w:t>FOREIGN KEY(</w:t>
+      </w:r>
+      <w:proofErr w:type="spellStart"/>
+      <w:r>
         <w:t>driver_id</w:t>
       </w:r>
       <w:proofErr w:type="spellEnd"/>
       <w:r>
-        <w:t xml:space="preserve"> integer NOT NULL,</w:t>
-      </w:r>
-    </w:p>
-    <w:p>
-      <w:proofErr w:type="spellStart"/>
-      <w:r>
-        <w:t>damage_amount</w:t>
-      </w:r>
-      <w:proofErr w:type="spellEnd"/>
-      <w:r>
-        <w:t xml:space="preserve"> real NOT NULL DEFAULT 0,</w:t>
-      </w:r>
-    </w:p>
-    <w:p>
-      <w:r>
-        <w:t xml:space="preserve">FOREIGN </w:t>
-      </w:r>
-      <w:proofErr w:type="gramStart"/>
-      <w:r>
-        <w:t>KEY(</w:t>
-      </w:r>
-      <w:proofErr w:type="spellStart"/>
-      <w:proofErr w:type="gramEnd"/>
+        <w:t>) REFERENCES person(</w:t>
+      </w:r>
+      <w:proofErr w:type="spellStart"/>
       <w:r>
         <w:t>driver_id</w:t>
       </w:r>
       <w:proofErr w:type="spellEnd"/>
       <w:r>
-        <w:t>) REFERENCES person(</w:t>
-      </w:r>
-      <w:proofErr w:type="spellStart"/>
-      <w:r>
-        <w:t>driver_id</w:t>
-      </w:r>
-      <w:proofErr w:type="spellEnd"/>
-      <w:r>
         <w:t>),</w:t>
       </w:r>
     </w:p>
     <w:p>
       <w:r>
-        <w:t xml:space="preserve">PRIMARY </w:t>
-      </w:r>
-      <w:proofErr w:type="gramStart"/>
-      <w:r>
-        <w:t>KEY(</w:t>
-      </w:r>
-      <w:proofErr w:type="spellStart"/>
-      <w:proofErr w:type="gramEnd"/>
+        <w:t>PRIMARY KEY(</w:t>
+      </w:r>
+      <w:proofErr w:type="spellStart"/>
       <w:r>
         <w:t>report_number,license_plate</w:t>
       </w:r>
@@ -837,6 +1813,65 @@
     </w:sectPr>
   </w:body>
 </w:document>
+</file>
+
+<file path=word/numbering.xml><?xml version="1.0" encoding="utf-8"?>
+<w:numbering xmlns:wpc="http://schemas.microsoft.com/office/word/2010/wordprocessingCanvas" xmlns:cx="http://schemas.microsoft.com/office/drawing/2014/chartex" xmlns:cx1="http://schemas.microsoft.com/office/drawing/2015/9/8/chartex" xmlns:cx2="http://schemas.microsoft.com/office/drawing/2015/10/21/chartex" xmlns:cx3="http://schemas.microsoft.com/office/drawing/2016/5/9/chartex" xmlns:cx4="http://schemas.microsoft.com/office/drawing/2016/5/10/chartex" xmlns:cx5="http://schemas.microsoft.com/office/drawing/2016/5/11/chartex" xmlns:cx6="http://schemas.microsoft.com/office/drawing/2016/5/12/chartex" xmlns:cx7="http://schemas.microsoft.com/office/drawing/2016/5/13/chartex" xmlns:cx8="http://schemas.microsoft.com/office/drawing/2016/5/14/chartex" xmlns:mc="http://schemas.openxmlformats.org/markup-compatibility/2006" xmlns:aink="http://schemas.microsoft.com/office/drawing/2016/ink" xmlns:am3d="http://schemas.microsoft.com/office/drawing/2017/model3d" xmlns:o="urn:schemas-microsoft-com:office:office" xmlns:r="http://schemas.openxmlformats.org/officeDocument/2006/relationships" xmlns:m="http://schemas.openxmlformats.org/officeDocument/2006/math" xmlns:v="urn:schemas-microsoft-com:vml" xmlns:wp14="http://schemas.microsoft.com/office/word/2010/wordprocessingDrawing" xmlns:wp="http://schemas.openxmlformats.org/drawingml/2006/wordprocessingDrawing" xmlns:w10="urn:schemas-microsoft-com:office:word" xmlns:w="http://schemas.openxmlformats.org/wordprocessingml/2006/main" xmlns:w14="http://schemas.microsoft.com/office/word/2010/wordml" xmlns:w15="http://schemas.microsoft.com/office/word/2012/wordml" xmlns:w16cex="http://schemas.microsoft.com/office/word/2018/wordml/cex" xmlns:w16cid="http://schemas.microsoft.com/office/word/2016/wordml/cid" xmlns:w16="http://schemas.microsoft.com/office/word/2018/wordml" xmlns:w16se="http://schemas.microsoft.com/office/word/2015/wordml/symex" xmlns:wpg="http://schemas.microsoft.com/office/word/2010/wordprocessingGroup" xmlns:wpi="http://schemas.microsoft.com/office/word/2010/wordprocessingInk" xmlns:wne="http://schemas.microsoft.com/office/word/2006/wordml" xmlns:wps="http://schemas.microsoft.com/office/word/2010/wordprocessingShape" mc:Ignorable="w14 w15 w16se w16cid w16 w16cex wp14">
+  <w:abstractNum w:abstractNumId="0" w15:restartNumberingAfterBreak="0">
+    <w:nsid w:val="B346E68B"/>
+    <w:multiLevelType w:val="hybridMultilevel"/>
+    <w:tmpl w:val="899DD168"/>
+    <w:lvl w:ilvl="0" w:tplc="FFFFFFFF">
+      <w:start w:val="1"/>
+      <w:numFmt w:val="bullet"/>
+      <w:lvlText w:val="•"/>
+      <w:lvlJc w:val="left"/>
+    </w:lvl>
+    <w:lvl w:ilvl="1" w:tplc="FFFFFFFF">
+      <w:numFmt w:val="decimal"/>
+      <w:lvlText w:val=""/>
+      <w:lvlJc w:val="left"/>
+    </w:lvl>
+    <w:lvl w:ilvl="2" w:tplc="FFFFFFFF">
+      <w:numFmt w:val="decimal"/>
+      <w:lvlText w:val=""/>
+      <w:lvlJc w:val="left"/>
+    </w:lvl>
+    <w:lvl w:ilvl="3" w:tplc="FFFFFFFF">
+      <w:numFmt w:val="decimal"/>
+      <w:lvlText w:val=""/>
+      <w:lvlJc w:val="left"/>
+    </w:lvl>
+    <w:lvl w:ilvl="4" w:tplc="FFFFFFFF">
+      <w:numFmt w:val="decimal"/>
+      <w:lvlText w:val=""/>
+      <w:lvlJc w:val="left"/>
+    </w:lvl>
+    <w:lvl w:ilvl="5" w:tplc="FFFFFFFF">
+      <w:numFmt w:val="decimal"/>
+      <w:lvlText w:val=""/>
+      <w:lvlJc w:val="left"/>
+    </w:lvl>
+    <w:lvl w:ilvl="6" w:tplc="FFFFFFFF">
+      <w:numFmt w:val="decimal"/>
+      <w:lvlText w:val=""/>
+      <w:lvlJc w:val="left"/>
+    </w:lvl>
+    <w:lvl w:ilvl="7" w:tplc="FFFFFFFF">
+      <w:numFmt w:val="decimal"/>
+      <w:lvlText w:val=""/>
+      <w:lvlJc w:val="left"/>
+    </w:lvl>
+    <w:lvl w:ilvl="8" w:tplc="FFFFFFFF">
+      <w:numFmt w:val="decimal"/>
+      <w:lvlText w:val=""/>
+      <w:lvlJc w:val="left"/>
+    </w:lvl>
+  </w:abstractNum>
+  <w:num w:numId="1">
+    <w:abstractNumId w:val="0"/>
+  </w:num>
+</w:numbering>
 </file>
 
 <file path=word/styles.xml><?xml version="1.0" encoding="utf-8"?>
@@ -1334,6 +2369,45 @@
       <w:szCs w:val="26"/>
     </w:rPr>
   </w:style>
+  <w:style w:type="paragraph" w:customStyle="1" w:styleId="Default">
+    <w:name w:val="Default"/>
+    <w:rsid w:val="007A47FC"/>
+    <w:pPr>
+      <w:autoSpaceDE w:val="0"/>
+      <w:autoSpaceDN w:val="0"/>
+      <w:adjustRightInd w:val="0"/>
+      <w:spacing w:after="0" w:line="240" w:lineRule="auto"/>
+    </w:pPr>
+    <w:rPr>
+      <w:rFonts w:ascii="Courier New" w:hAnsi="Courier New" w:cs="Courier New"/>
+      <w:color w:val="000000"/>
+      <w:sz w:val="24"/>
+      <w:szCs w:val="24"/>
+    </w:rPr>
+  </w:style>
+  <w:style w:type="character" w:styleId="Hyperlink">
+    <w:name w:val="Hyperlink"/>
+    <w:basedOn w:val="DefaultParagraphFont"/>
+    <w:uiPriority w:val="99"/>
+    <w:unhideWhenUsed/>
+    <w:rsid w:val="0097643D"/>
+    <w:rPr>
+      <w:color w:val="0563C1" w:themeColor="hyperlink"/>
+      <w:u w:val="single"/>
+    </w:rPr>
+  </w:style>
+  <w:style w:type="character" w:styleId="UnresolvedMention">
+    <w:name w:val="Unresolved Mention"/>
+    <w:basedOn w:val="DefaultParagraphFont"/>
+    <w:uiPriority w:val="99"/>
+    <w:semiHidden/>
+    <w:unhideWhenUsed/>
+    <w:rsid w:val="0097643D"/>
+    <w:rPr>
+      <w:color w:val="605E5C"/>
+      <w:shd w:val="clear" w:color="auto" w:fill="E1DFDD"/>
+    </w:rPr>
+  </w:style>
 </w:styles>
 </file>
 

</xml_diff>